<commit_message>
Funcion saludo en python
</commit_message>
<xml_diff>
--- a/Git.docx
+++ b/Git.docx
@@ -1448,7 +1448,27 @@
         <w:spacing w:after="0" w:line="240" w:lineRule="auto"/>
       </w:pPr>
       <w:r>
-        <w:t xml:space="preserve">Se le llama Master, nombre que le da </w:t>
+        <w:t xml:space="preserve">Se le llama </w:t>
+      </w:r>
+      <w:r>
+        <w:rPr>
+          <w:highlight w:val="yellow"/>
+        </w:rPr>
+        <w:t>Master</w:t>
+      </w:r>
+      <w:r>
+        <w:t>(</w:t>
+      </w:r>
+      <w:proofErr w:type="spellStart"/>
+      <w:r>
+        <w:t>main</w:t>
+      </w:r>
+      <w:proofErr w:type="spellEnd"/>
+      <w:r>
+        <w:t>)</w:t>
+      </w:r>
+      <w:r>
+        <w:t xml:space="preserve">, nombre que le da </w:t>
       </w:r>
       <w:proofErr w:type="spellStart"/>
       <w:r>
@@ -1488,7 +1508,15 @@
         <w:spacing w:after="0" w:line="240" w:lineRule="auto"/>
       </w:pPr>
       <w:r>
-        <w:t>Se puede unir la rama adicional a la master(</w:t>
+        <w:t xml:space="preserve">Se puede unir la rama adicional a la </w:t>
+      </w:r>
+      <w:proofErr w:type="gramStart"/>
+      <w:r>
+        <w:t>master</w:t>
+      </w:r>
+      <w:proofErr w:type="gramEnd"/>
+      <w:r>
+        <w:t>(</w:t>
       </w:r>
       <w:proofErr w:type="spellStart"/>
       <w:r>
@@ -1498,6 +1526,61 @@
       <w:r>
         <w:t>) fusionando las dos ramas</w:t>
       </w:r>
+    </w:p>
+    <w:p>
+      <w:pPr>
+        <w:spacing w:after="0" w:line="240" w:lineRule="auto"/>
+      </w:pPr>
+    </w:p>
+    <w:p>
+      <w:pPr>
+        <w:spacing w:after="0" w:line="240" w:lineRule="auto"/>
+      </w:pPr>
+      <w:r>
+        <w:t>Git Branch nombre =crea una nueva rama</w:t>
+      </w:r>
+    </w:p>
+    <w:p>
+      <w:pPr>
+        <w:spacing w:after="0" w:line="240" w:lineRule="auto"/>
+      </w:pPr>
+    </w:p>
+    <w:p>
+      <w:pPr>
+        <w:spacing w:after="0" w:line="240" w:lineRule="auto"/>
+      </w:pPr>
+      <w:r>
+        <w:t xml:space="preserve">Git Branch = permite ver las ramas del proyecto y en que rama me </w:t>
+      </w:r>
+      <w:proofErr w:type="gramStart"/>
+      <w:r>
+        <w:t>encuentro(</w:t>
+      </w:r>
+      <w:proofErr w:type="gramEnd"/>
+      <w:r>
+        <w:t>verde y asterisco)</w:t>
+      </w:r>
+    </w:p>
+    <w:p>
+      <w:pPr>
+        <w:spacing w:after="0" w:line="240" w:lineRule="auto"/>
+      </w:pPr>
+      <w:r>
+        <w:t xml:space="preserve">Git </w:t>
+      </w:r>
+      <w:proofErr w:type="spellStart"/>
+      <w:r>
+        <w:t>checkout</w:t>
+      </w:r>
+      <w:proofErr w:type="spellEnd"/>
+      <w:r>
+        <w:t xml:space="preserve"> nombre = Moverse a otra rama para editar en esa rama</w:t>
+      </w:r>
+    </w:p>
+    <w:p>
+      <w:pPr>
+        <w:spacing w:after="0" w:line="240" w:lineRule="auto"/>
+      </w:pPr>
     </w:p>
     <w:sectPr>
       <w:pgSz w:w="11906" w:h="16838"/>

</xml_diff>

<commit_message>
Modificacion voy en el video 7 de GitHub
</commit_message>
<xml_diff>
--- a/Git.docx
+++ b/Git.docx
@@ -1556,10 +1556,16 @@
         <w:spacing w:after="0" w:line="240" w:lineRule="auto"/>
       </w:pPr>
       <w:r>
+        <w:rPr>
+          <w:highlight w:val="yellow"/>
+        </w:rPr>
         <w:t xml:space="preserve">Git </w:t>
       </w:r>
       <w:proofErr w:type="spellStart"/>
       <w:r>
+        <w:rPr>
+          <w:highlight w:val="yellow"/>
+        </w:rPr>
         <w:t>merge</w:t>
       </w:r>
       <w:proofErr w:type="spellEnd"/>
@@ -1572,20 +1578,59 @@
       </w:r>
       <w:proofErr w:type="spellEnd"/>
       <w:r>
-        <w:t xml:space="preserve"> = permite fusionar las ramas pero debe ser llamado desde rama main</w:t>
-      </w:r>
-    </w:p>
-    <w:p>
-      <w:pPr>
-        <w:spacing w:after="0" w:line="240" w:lineRule="auto"/>
-      </w:pPr>
-    </w:p>
-    <w:p>
-      <w:pPr>
-        <w:spacing w:after="0" w:line="240" w:lineRule="auto"/>
-        <w:rPr>
-          <w:lang w:val="en-US"/>
-        </w:rPr>
+        <w:t xml:space="preserve"> = permite fusionar las </w:t>
+      </w:r>
+      <w:proofErr w:type="gramStart"/>
+      <w:r>
+        <w:t>ramas</w:t>
+      </w:r>
+      <w:proofErr w:type="gramEnd"/>
+      <w:r>
+        <w:t xml:space="preserve"> pero debe ser llamado desde rama </w:t>
+      </w:r>
+      <w:proofErr w:type="spellStart"/>
+      <w:r>
+        <w:t>main</w:t>
+      </w:r>
+      <w:proofErr w:type="spellEnd"/>
+      <w:r>
+        <w:t>/master</w:t>
+      </w:r>
+    </w:p>
+    <w:p>
+      <w:pPr>
+        <w:spacing w:after="0" w:line="240" w:lineRule="auto"/>
+      </w:pPr>
+      <w:r>
+        <w:t xml:space="preserve">Git Branch -d </w:t>
+      </w:r>
+      <w:proofErr w:type="spellStart"/>
+      <w:r>
+        <w:t>nombrerama</w:t>
+      </w:r>
+      <w:proofErr w:type="spellEnd"/>
+      <w:r>
+        <w:t xml:space="preserve"> = para eliminar una rama ya habiendo realizado el </w:t>
+      </w:r>
+      <w:proofErr w:type="spellStart"/>
+      <w:r>
+        <w:t>merge</w:t>
+      </w:r>
+      <w:proofErr w:type="spellEnd"/>
+    </w:p>
+    <w:p>
+      <w:pPr>
+        <w:spacing w:after="0" w:line="240" w:lineRule="auto"/>
+      </w:pPr>
+    </w:p>
+    <w:p>
+      <w:pPr>
+        <w:spacing w:after="0" w:line="240" w:lineRule="auto"/>
+      </w:pPr>
+    </w:p>
+    <w:p>
+      <w:pPr>
+        <w:spacing w:after="0" w:line="240" w:lineRule="auto"/>
       </w:pPr>
     </w:p>
     <w:sectPr>

</xml_diff>